<commit_message>
docx headers in queries
</commit_message>
<xml_diff>
--- a/build-container/template.docx
+++ b/build-container/template.docx
@@ -2,8 +2,6 @@
 <file path=word/document.xml><?xml version="1.0" encoding="utf-8"?>
 <w:document xmlns:wpc="http://schemas.microsoft.com/office/word/2010/wordprocessingCanvas" xmlns:mo="http://schemas.microsoft.com/office/mac/office/2008/main" xmlns:mc="http://schemas.openxmlformats.org/markup-compatibility/2006" xmlns:mv="urn:schemas-microsoft-com:mac:vml" xmlns:o="urn:schemas-microsoft-com:office:office" xmlns:r="http://schemas.openxmlformats.org/officeDocument/2006/relationships" xmlns:m="http://schemas.openxmlformats.org/officeDocument/2006/math" xmlns:v="urn:schemas-microsoft-com:vml" xmlns:wp14="http://schemas.microsoft.com/office/word/2010/wordprocessingDrawing" xmlns:wp="http://schemas.openxmlformats.org/drawingml/2006/wordprocessingDrawing" xmlns:w10="urn:schemas-microsoft-com:office:word" xmlns:w="http://schemas.openxmlformats.org/wordprocessingml/2006/main" xmlns:w14="http://schemas.microsoft.com/office/word/2010/wordml" xmlns:w15="http://schemas.microsoft.com/office/word/2012/wordml" xmlns:wpg="http://schemas.microsoft.com/office/word/2010/wordprocessingGroup" xmlns:wpi="http://schemas.microsoft.com/office/word/2010/wordprocessingInk" xmlns:wne="http://schemas.microsoft.com/office/word/2006/wordml" xmlns:wps="http://schemas.microsoft.com/office/word/2010/wordprocessingShape" mc:Ignorable="w14 w15 wp14">
   <w:body>
-    <w:bookmarkStart w:id="0" w:name="_GoBack"/>
-    <w:bookmarkEnd w:id="0"/>
     <w:p>
       <w:pPr>
         <w:pStyle w:val="Sansinterligne"/>
@@ -2582,7 +2580,25 @@
               <w:sz w:val="18"/>
               <w:szCs w:val="18"/>
             </w:rPr>
-            <w:t xml:space="preserve">Auteur : </w:t>
+            <w:t>Auteur</w:t>
+          </w:r>
+          <w:r>
+            <w:rPr>
+              <w:rFonts w:ascii="Helvetica Neue" w:hAnsi="Helvetica Neue" w:cs="Arial"/>
+              <w:smallCaps/>
+              <w:sz w:val="18"/>
+              <w:szCs w:val="18"/>
+            </w:rPr>
+            <w:t> :</w:t>
+          </w:r>
+          <w:r>
+            <w:rPr>
+              <w:rFonts w:ascii="Helvetica Neue" w:hAnsi="Helvetica Neue" w:cs="Arial"/>
+              <w:smallCaps/>
+              <w:sz w:val="18"/>
+              <w:szCs w:val="18"/>
+            </w:rPr>
+            <w:t xml:space="preserve"> </w:t>
           </w:r>
           <w:r>
             <w:rPr>
@@ -2621,7 +2637,30 @@
               <w:sz w:val="18"/>
               <w:szCs w:val="18"/>
             </w:rPr>
-            <w:t>«auteur»</w:t>
+            <w:t>«</w:t>
+          </w:r>
+          <w:r>
+            <w:rPr>
+              <w:rFonts w:ascii="Helvetica Neue" w:hAnsi="Helvetica Neue" w:cs="Arial"/>
+              <w:bCs/>
+              <w:smallCaps/>
+              <w:noProof/>
+              <w:sz w:val="18"/>
+              <w:szCs w:val="18"/>
+            </w:rPr>
+            <w:t>auteur</w:t>
+          </w:r>
+          <w:r>
+            <w:rPr>
+              <w:rFonts w:ascii="Helvetica Neue" w:hAnsi="Helvetica Neue" w:cs="Arial"/>
+              <w:b/>
+              <w:bCs/>
+              <w:smallCaps/>
+              <w:noProof/>
+              <w:sz w:val="18"/>
+              <w:szCs w:val="18"/>
+            </w:rPr>
+            <w:t>»</w:t>
           </w:r>
           <w:r>
             <w:rPr>
@@ -2663,7 +2702,16 @@
               <w:sz w:val="18"/>
               <w:szCs w:val="18"/>
             </w:rPr>
-            <w:t>Date d’édition : </w:t>
+            <w:t>Date d’édition :</w:t>
+          </w:r>
+          <w:r>
+            <w:rPr>
+              <w:rFonts w:ascii="Helvetica Neue" w:hAnsi="Helvetica Neue" w:cs="Arial"/>
+              <w:smallCaps/>
+              <w:sz w:val="18"/>
+              <w:szCs w:val="18"/>
+            </w:rPr>
+            <w:t xml:space="preserve"> </w:t>
           </w:r>
           <w:r>
             <w:rPr>
@@ -2734,8 +2782,19 @@
               <w:sz w:val="18"/>
               <w:szCs w:val="18"/>
             </w:rPr>
-            <w:t xml:space="preserve">Confidentialité : </w:t>
+            <w:t>Confidentialité</w:t>
           </w:r>
+          <w:r>
+            <w:rPr>
+              <w:rFonts w:ascii="Helvetica Neue" w:hAnsi="Helvetica Neue" w:cs="Arial"/>
+              <w:smallCaps/>
+              <w:sz w:val="18"/>
+              <w:szCs w:val="18"/>
+            </w:rPr>
+            <w:t xml:space="preserve"> : </w:t>
+          </w:r>
+          <w:bookmarkStart w:id="0" w:name="_GoBack"/>
+          <w:bookmarkEnd w:id="0"/>
           <w:r>
             <w:rPr>
               <w:rFonts w:ascii="Helvetica Neue" w:hAnsi="Helvetica Neue" w:cs="Arial"/>
@@ -5543,7 +5602,7 @@
 </file>
 
 <file path=customXml/itemProps1.xml><?xml version="1.0" encoding="utf-8"?>
-<ds:datastoreItem xmlns:ds="http://schemas.openxmlformats.org/officeDocument/2006/customXml" ds:itemID="{366C0CF4-82F8-D045-BD1B-3BA39E907BBC}">
+<ds:datastoreItem xmlns:ds="http://schemas.openxmlformats.org/officeDocument/2006/customXml" ds:itemID="{0890FAC4-F2FB-654D-AC97-8109F46A2E91}">
   <ds:schemaRefs>
     <ds:schemaRef ds:uri="http://schemas.openxmlformats.org/officeDocument/2006/bibliography"/>
   </ds:schemaRefs>

</xml_diff>